<commit_message>
Final push post entrevista. Minor fixes
</commit_message>
<xml_diff>
--- a/Memoria Practica2.docx
+++ b/Memoria Practica2.docx
@@ -44,8 +44,6 @@
           <w:lang w:val="ca-ES"/>
         </w:rPr>
       </w:pPr>
-      <w:bookmarkStart w:id="1" w:name="_GoBack"/>
-      <w:bookmarkEnd w:id="1"/>
     </w:p>
     <w:p>
       <w:pPr>
@@ -853,9 +851,9 @@
           <w:lang w:val="ca-ES"/>
         </w:rPr>
       </w:pPr>
-      <w:bookmarkStart w:id="2" w:name="_Ref14284360"/>
-      <w:bookmarkStart w:id="3" w:name="_Ref14284365"/>
-      <w:bookmarkStart w:id="4" w:name="_Toc14374798"/>
+      <w:bookmarkStart w:id="1" w:name="_Ref14284360"/>
+      <w:bookmarkStart w:id="2" w:name="_Ref14284365"/>
+      <w:bookmarkStart w:id="3" w:name="_Toc14374798"/>
       <w:r>
         <w:rPr>
           <w:lang w:val="ca-ES"/>
@@ -863,9 +861,9 @@
         <w:lastRenderedPageBreak/>
         <w:t>Descripció de l’arquitectura del programa</w:t>
       </w:r>
+      <w:bookmarkEnd w:id="1"/>
       <w:bookmarkEnd w:id="2"/>
       <w:bookmarkEnd w:id="3"/>
-      <w:bookmarkEnd w:id="4"/>
     </w:p>
     <w:p>
       <w:pPr>
@@ -874,7 +872,7 @@
           <w:lang w:val="ca-ES"/>
         </w:rPr>
       </w:pPr>
-      <w:bookmarkStart w:id="5" w:name="_Hlk14290002"/>
+      <w:bookmarkStart w:id="4" w:name="_Hlk14290002"/>
       <w:r>
         <w:rPr>
           <w:lang w:val="ca-ES"/>
@@ -1046,7 +1044,7 @@
         <w:t>.</w:t>
       </w:r>
     </w:p>
-    <w:bookmarkEnd w:id="5"/>
+    <w:bookmarkEnd w:id="4"/>
     <w:p>
       <w:pPr>
         <w:jc w:val="both"/>
@@ -1329,8 +1327,8 @@
           <w:lang w:val="ca-ES"/>
         </w:rPr>
       </w:pPr>
-      <w:bookmarkStart w:id="6" w:name="_Ref14284684"/>
-      <w:bookmarkStart w:id="7" w:name="_Toc14374799"/>
+      <w:bookmarkStart w:id="5" w:name="_Ref14284684"/>
+      <w:bookmarkStart w:id="6" w:name="_Toc14374799"/>
       <w:r>
         <w:rPr>
           <w:lang w:val="ca-ES"/>
@@ -1338,8 +1336,8 @@
         <w:lastRenderedPageBreak/>
         <w:t>Diagrama de mòduls</w:t>
       </w:r>
+      <w:bookmarkEnd w:id="5"/>
       <w:bookmarkEnd w:id="6"/>
-      <w:bookmarkEnd w:id="7"/>
     </w:p>
     <w:p>
       <w:pPr>
@@ -1479,7 +1477,7 @@
                     <pic:cNvPicPr/>
                   </pic:nvPicPr>
                   <pic:blipFill>
-                    <a:blip r:embed="rId6"/>
+                    <a:blip r:embed="rId8"/>
                     <a:stretch>
                       <a:fillRect/>
                     </a:stretch>
@@ -1508,7 +1506,7 @@
           <w:lang w:val="ca-ES"/>
         </w:rPr>
       </w:pPr>
-      <w:bookmarkStart w:id="8" w:name="_Ref14369982"/>
+      <w:bookmarkStart w:id="7" w:name="_Ref14369982"/>
       <w:proofErr w:type="spellStart"/>
       <w:r>
         <w:t>Il·lustració</w:t>
@@ -1517,14 +1515,27 @@
       <w:r>
         <w:t xml:space="preserve"> </w:t>
       </w:r>
-      <w:fldSimple w:instr=" SEQ Il·lustració \* ARABIC ">
-        <w:r>
-          <w:rPr>
-            <w:noProof/>
-          </w:rPr>
-          <w:t>1</w:t>
-        </w:r>
-      </w:fldSimple>
+      <w:r>
+        <w:fldChar w:fldCharType="begin"/>
+      </w:r>
+      <w:r>
+        <w:instrText xml:space="preserve"> SEQ Il·lustració \* ARABIC </w:instrText>
+      </w:r>
+      <w:r>
+        <w:fldChar w:fldCharType="separate"/>
+      </w:r>
+      <w:r>
+        <w:rPr>
+          <w:noProof/>
+        </w:rPr>
+        <w:t>1</w:t>
+      </w:r>
+      <w:r>
+        <w:rPr>
+          <w:noProof/>
+        </w:rPr>
+        <w:fldChar w:fldCharType="end"/>
+      </w:r>
       <w:r>
         <w:t xml:space="preserve"> - </w:t>
       </w:r>
@@ -1546,7 +1557,7 @@
         </w:rPr>
         <w:t>ctica</w:t>
       </w:r>
-      <w:bookmarkEnd w:id="8"/>
+      <w:bookmarkEnd w:id="7"/>
     </w:p>
     <w:p>
       <w:pPr>
@@ -6345,66 +6356,107 @@
           <w:lang w:val="ca-ES"/>
         </w:rPr>
       </w:pPr>
-      <w:bookmarkStart w:id="9" w:name="_Ref14284685"/>
-      <w:bookmarkStart w:id="10" w:name="_Toc14374800"/>
+      <w:bookmarkStart w:id="8" w:name="_Ref14284685"/>
+      <w:bookmarkStart w:id="9" w:name="_Toc14374800"/>
       <w:r>
         <w:rPr>
           <w:lang w:val="ca-ES"/>
         </w:rPr>
         <w:t>Descripció dels mòduls del controlador</w:t>
       </w:r>
+      <w:bookmarkEnd w:id="8"/>
       <w:bookmarkEnd w:id="9"/>
+    </w:p>
+    <w:p>
+      <w:pPr>
+        <w:jc w:val="both"/>
+        <w:rPr>
+          <w:lang w:val="ca-ES"/>
+        </w:rPr>
+      </w:pPr>
+      <w:r>
+        <w:rPr>
+          <w:lang w:val="ca-ES"/>
+        </w:rPr>
+        <w:t xml:space="preserve">Tal i com hem mostrat en la figura </w:t>
+      </w:r>
+      <w:r>
+        <w:rPr>
+          <w:lang w:val="ca-ES"/>
+        </w:rPr>
+        <w:fldChar w:fldCharType="begin"/>
+      </w:r>
+      <w:r>
+        <w:rPr>
+          <w:lang w:val="ca-ES"/>
+        </w:rPr>
+        <w:instrText xml:space="preserve"> REF _Ref14369982 \h </w:instrText>
+      </w:r>
+      <w:r>
+        <w:rPr>
+          <w:lang w:val="ca-ES"/>
+        </w:rPr>
+      </w:r>
+      <w:r>
+        <w:rPr>
+          <w:lang w:val="ca-ES"/>
+        </w:rPr>
+        <w:fldChar w:fldCharType="separate"/>
+      </w:r>
+      <w:proofErr w:type="spellStart"/>
+      <w:r>
+        <w:t>Il·lustració</w:t>
+      </w:r>
+      <w:proofErr w:type="spellEnd"/>
+      <w:r>
+        <w:t xml:space="preserve"> </w:t>
+      </w:r>
+      <w:r>
+        <w:rPr>
+          <w:noProof/>
+        </w:rPr>
+        <w:t>1</w:t>
+      </w:r>
+      <w:r>
+        <w:t xml:space="preserve"> - </w:t>
+      </w:r>
+      <w:r>
+        <w:rPr>
+          <w:lang w:val="ca-ES"/>
+        </w:rPr>
+        <w:t>Diagrama general dels mòduls emprats en la pr</w:t>
+      </w:r>
+      <w:r>
+        <w:rPr>
+          <w:lang w:val="ca-ES"/>
+        </w:rPr>
+        <w:t>à</w:t>
+      </w:r>
+      <w:r>
+        <w:rPr>
+          <w:lang w:val="ca-ES"/>
+        </w:rPr>
+        <w:t>ctica</w:t>
+      </w:r>
+      <w:r>
+        <w:rPr>
+          <w:lang w:val="ca-ES"/>
+        </w:rPr>
+        <w:fldChar w:fldCharType="end"/>
+      </w:r>
+      <w:r>
+        <w:rPr>
+          <w:lang w:val="ca-ES"/>
+        </w:rPr>
+        <w:t xml:space="preserve"> </w:t>
+      </w:r>
+      <w:bookmarkStart w:id="10" w:name="_GoBack"/>
       <w:bookmarkEnd w:id="10"/>
-    </w:p>
-    <w:p>
-      <w:pPr>
-        <w:jc w:val="both"/>
-        <w:rPr>
-          <w:lang w:val="ca-ES"/>
-        </w:rPr>
-      </w:pPr>
-      <w:r>
-        <w:rPr>
-          <w:lang w:val="ca-ES"/>
-        </w:rPr>
-        <w:t xml:space="preserve">Tal i com hem mostrat en la figura </w:t>
-      </w:r>
-      <w:r>
-        <w:rPr>
-          <w:lang w:val="ca-ES"/>
-        </w:rPr>
-        <w:fldChar w:fldCharType="begin"/>
-      </w:r>
-      <w:r>
-        <w:rPr>
-          <w:lang w:val="ca-ES"/>
-        </w:rPr>
-        <w:instrText xml:space="preserve"> REF _Ref14188597 \h  \* MERGEFORMAT </w:instrText>
-      </w:r>
-      <w:r>
-        <w:rPr>
-          <w:lang w:val="ca-ES"/>
-        </w:rPr>
-        <w:fldChar w:fldCharType="separate"/>
-      </w:r>
-      <w:r>
-        <w:rPr>
-          <w:b/>
-          <w:bCs/>
-        </w:rPr>
-        <w:t>¡Error! No se encuentra el origen de la referencia.</w:t>
-      </w:r>
-      <w:r>
-        <w:rPr>
-          <w:lang w:val="ca-ES"/>
-        </w:rPr>
-        <w:fldChar w:fldCharType="end"/>
-      </w:r>
-      <w:r>
-        <w:rPr>
-          <w:lang w:val="ca-ES"/>
-        </w:rPr>
-        <w:t>, el funcionament de la practica es el següent:</w:t>
+      <w:r>
+        <w:rPr>
+          <w:lang w:val="ca-ES"/>
+        </w:rPr>
+        <w:t>el funcionament de la practica es el següent:</w:t>
       </w:r>
     </w:p>
     <w:p>
@@ -7079,7 +7131,7 @@
                     <pic:cNvPicPr/>
                   </pic:nvPicPr>
                   <pic:blipFill rotWithShape="1">
-                    <a:blip r:embed="rId7" cstate="print">
+                    <a:blip r:embed="rId9" cstate="print">
                       <a:extLst>
                         <a:ext uri="{28A0092B-C50C-407E-A947-70E740481C1C}">
                           <a14:useLocalDpi xmlns:a14="http://schemas.microsoft.com/office/drawing/2010/main" val="0"/>
@@ -7159,7 +7211,7 @@
                     <pic:cNvPicPr/>
                   </pic:nvPicPr>
                   <pic:blipFill rotWithShape="1">
-                    <a:blip r:embed="rId8" cstate="print">
+                    <a:blip r:embed="rId10" cstate="print">
                       <a:extLst>
                         <a:ext uri="{28A0092B-C50C-407E-A947-70E740481C1C}">
                           <a14:useLocalDpi xmlns:a14="http://schemas.microsoft.com/office/drawing/2010/main" val="0"/>
@@ -7291,7 +7343,7 @@
                     <pic:cNvPicPr/>
                   </pic:nvPicPr>
                   <pic:blipFill rotWithShape="1">
-                    <a:blip r:embed="rId9" cstate="print">
+                    <a:blip r:embed="rId11" cstate="print">
                       <a:extLst>
                         <a:ext uri="{28A0092B-C50C-407E-A947-70E740481C1C}">
                           <a14:useLocalDpi xmlns:a14="http://schemas.microsoft.com/office/drawing/2010/main" val="0"/>
@@ -7451,7 +7503,7 @@
     <w:bookmarkEnd w:id="0"/>
     <w:p/>
     <w:sectPr>
-      <w:footerReference w:type="default" r:id="rId10"/>
+      <w:footerReference w:type="default" r:id="rId12"/>
       <w:pgSz w:w="11906" w:h="16838"/>
       <w:pgMar w:top="1417" w:right="1701" w:bottom="1417" w:left="1701" w:header="708" w:footer="708" w:gutter="0"/>
       <w:pgNumType w:start="0"/>
@@ -7461,6 +7513,31 @@
     </w:sectPr>
   </w:body>
 </w:document>
+</file>
+
+<file path=word/endnotes.xml><?xml version="1.0" encoding="utf-8"?>
+<w:endnotes xmlns:wpc="http://schemas.microsoft.com/office/word/2010/wordprocessingCanvas" xmlns:cx="http://schemas.microsoft.com/office/drawing/2014/chartex" xmlns:cx1="http://schemas.microsoft.com/office/drawing/2015/9/8/chartex" xmlns:cx2="http://schemas.microsoft.com/office/drawing/2015/10/21/chartex" xmlns:cx3="http://schemas.microsoft.com/office/drawing/2016/5/9/chartex" xmlns:cx4="http://schemas.microsoft.com/office/drawing/2016/5/10/chartex" xmlns:cx5="http://schemas.microsoft.com/office/drawing/2016/5/11/chartex" xmlns:cx6="http://schemas.microsoft.com/office/drawing/2016/5/12/chartex" xmlns:cx7="http://schemas.microsoft.com/office/drawing/2016/5/13/chartex" xmlns:cx8="http://schemas.microsoft.com/office/drawing/2016/5/14/chartex" xmlns:mc="http://schemas.openxmlformats.org/markup-compatibility/2006" xmlns:aink="http://schemas.microsoft.com/office/drawing/2016/ink" xmlns:am3d="http://schemas.microsoft.com/office/drawing/2017/model3d" xmlns:o="urn:schemas-microsoft-com:office:office" xmlns:r="http://schemas.openxmlformats.org/officeDocument/2006/relationships" xmlns:m="http://schemas.openxmlformats.org/officeDocument/2006/math" xmlns:v="urn:schemas-microsoft-com:vml" xmlns:wp14="http://schemas.microsoft.com/office/word/2010/wordprocessingDrawing" xmlns:wp="http://schemas.openxmlformats.org/drawingml/2006/wordprocessingDrawing" xmlns:w10="urn:schemas-microsoft-com:office:word" xmlns:w="http://schemas.openxmlformats.org/wordprocessingml/2006/main" xmlns:w14="http://schemas.microsoft.com/office/word/2010/wordml" xmlns:w15="http://schemas.microsoft.com/office/word/2012/wordml" xmlns:w16cid="http://schemas.microsoft.com/office/word/2016/wordml/cid" xmlns:w16se="http://schemas.microsoft.com/office/word/2015/wordml/symex" xmlns:wpg="http://schemas.microsoft.com/office/word/2010/wordprocessingGroup" xmlns:wpi="http://schemas.microsoft.com/office/word/2010/wordprocessingInk" xmlns:wne="http://schemas.microsoft.com/office/word/2006/wordml" xmlns:wps="http://schemas.microsoft.com/office/word/2010/wordprocessingShape" mc:Ignorable="w14 w15 w16se w16cid wp14">
+  <w:endnote w:type="separator" w:id="-1">
+    <w:p>
+      <w:pPr>
+        <w:spacing w:after="0" w:line="240" w:lineRule="auto"/>
+      </w:pPr>
+      <w:r>
+        <w:separator/>
+      </w:r>
+    </w:p>
+  </w:endnote>
+  <w:endnote w:type="continuationSeparator" w:id="0">
+    <w:p>
+      <w:pPr>
+        <w:spacing w:after="0" w:line="240" w:lineRule="auto"/>
+      </w:pPr>
+      <w:r>
+        <w:continuationSeparator/>
+      </w:r>
+    </w:p>
+  </w:endnote>
+</w:endnotes>
 </file>
 
 <file path=word/footer1.xml><?xml version="1.0" encoding="utf-8"?>
@@ -7516,6 +7593,31 @@
     </w:pPr>
   </w:p>
 </w:ftr>
+</file>
+
+<file path=word/footnotes.xml><?xml version="1.0" encoding="utf-8"?>
+<w:footnotes xmlns:wpc="http://schemas.microsoft.com/office/word/2010/wordprocessingCanvas" xmlns:cx="http://schemas.microsoft.com/office/drawing/2014/chartex" xmlns:cx1="http://schemas.microsoft.com/office/drawing/2015/9/8/chartex" xmlns:cx2="http://schemas.microsoft.com/office/drawing/2015/10/21/chartex" xmlns:cx3="http://schemas.microsoft.com/office/drawing/2016/5/9/chartex" xmlns:cx4="http://schemas.microsoft.com/office/drawing/2016/5/10/chartex" xmlns:cx5="http://schemas.microsoft.com/office/drawing/2016/5/11/chartex" xmlns:cx6="http://schemas.microsoft.com/office/drawing/2016/5/12/chartex" xmlns:cx7="http://schemas.microsoft.com/office/drawing/2016/5/13/chartex" xmlns:cx8="http://schemas.microsoft.com/office/drawing/2016/5/14/chartex" xmlns:mc="http://schemas.openxmlformats.org/markup-compatibility/2006" xmlns:aink="http://schemas.microsoft.com/office/drawing/2016/ink" xmlns:am3d="http://schemas.microsoft.com/office/drawing/2017/model3d" xmlns:o="urn:schemas-microsoft-com:office:office" xmlns:r="http://schemas.openxmlformats.org/officeDocument/2006/relationships" xmlns:m="http://schemas.openxmlformats.org/officeDocument/2006/math" xmlns:v="urn:schemas-microsoft-com:vml" xmlns:wp14="http://schemas.microsoft.com/office/word/2010/wordprocessingDrawing" xmlns:wp="http://schemas.openxmlformats.org/drawingml/2006/wordprocessingDrawing" xmlns:w10="urn:schemas-microsoft-com:office:word" xmlns:w="http://schemas.openxmlformats.org/wordprocessingml/2006/main" xmlns:w14="http://schemas.microsoft.com/office/word/2010/wordml" xmlns:w15="http://schemas.microsoft.com/office/word/2012/wordml" xmlns:w16cid="http://schemas.microsoft.com/office/word/2016/wordml/cid" xmlns:w16se="http://schemas.microsoft.com/office/word/2015/wordml/symex" xmlns:wpg="http://schemas.microsoft.com/office/word/2010/wordprocessingGroup" xmlns:wpi="http://schemas.microsoft.com/office/word/2010/wordprocessingInk" xmlns:wne="http://schemas.microsoft.com/office/word/2006/wordml" xmlns:wps="http://schemas.microsoft.com/office/word/2010/wordprocessingShape" mc:Ignorable="w14 w15 w16se w16cid wp14">
+  <w:footnote w:type="separator" w:id="-1">
+    <w:p>
+      <w:pPr>
+        <w:spacing w:after="0" w:line="240" w:lineRule="auto"/>
+      </w:pPr>
+      <w:r>
+        <w:separator/>
+      </w:r>
+    </w:p>
+  </w:footnote>
+  <w:footnote w:type="continuationSeparator" w:id="0">
+    <w:p>
+      <w:pPr>
+        <w:spacing w:after="0" w:line="240" w:lineRule="auto"/>
+      </w:pPr>
+      <w:r>
+        <w:continuationSeparator/>
+      </w:r>
+    </w:p>
+  </w:footnote>
+</w:footnotes>
 </file>
 
 <file path=word/numbering.xml><?xml version="1.0" encoding="utf-8"?>
@@ -8979,7 +9081,7 @@
 </file>
 
 <file path=customXml/itemProps1.xml><?xml version="1.0" encoding="utf-8"?>
-<ds:datastoreItem xmlns:ds="http://schemas.openxmlformats.org/officeDocument/2006/customXml" ds:itemID="{ECBCB4AC-6E78-497F-975F-FFCAB9387FAD}">
+<ds:datastoreItem xmlns:ds="http://schemas.openxmlformats.org/officeDocument/2006/customXml" ds:itemID="{2AAA9B3D-E751-46F9-93FE-B586AD74FED6}">
   <ds:schemaRefs>
     <ds:schemaRef ds:uri="http://schemas.openxmlformats.org/officeDocument/2006/bibliography"/>
   </ds:schemaRefs>

</xml_diff>